<commit_message>
Compatibility testing results complete
Results completed for IE,Safari.
</commit_message>
<xml_diff>
--- a/Build Files/testing - Results_BugList_IE.docx
+++ b/Build Files/testing - Results_BugList_IE.docx
@@ -1,406 +1,259 @@
 
 <file path=word/document.xml><?xml version="1.0" encoding="utf-8"?>
-<w:document xmlns:ve="http://schemas.openxmlformats.org/markup-compatibility/2006" xmlns:o="urn:schemas-microsoft-com:office:office" xmlns:r="http://schemas.openxmlformats.org/officeDocument/2006/relationships" xmlns:m="http://schemas.openxmlformats.org/officeDocument/2006/math" xmlns:v="urn:schemas-microsoft-com:vml" xmlns:wp="http://schemas.openxmlformats.org/drawingml/2006/wordprocessingDrawing" xmlns:w10="urn:schemas-microsoft-com:office:word" xmlns:w="http://schemas.openxmlformats.org/wordprocessingml/2006/main" xmlns:wne="http://schemas.microsoft.com/office/word/2006/wordml">
+<w:document xmlns:wpc="http://schemas.microsoft.com/office/word/2010/wordprocessingCanvas" xmlns:mc="http://schemas.openxmlformats.org/markup-compatibility/2006" xmlns:o="urn:schemas-microsoft-com:office:office" xmlns:r="http://schemas.openxmlformats.org/officeDocument/2006/relationships" xmlns:m="http://schemas.openxmlformats.org/officeDocument/2006/math" xmlns:v="urn:schemas-microsoft-com:vml" xmlns:wp14="http://schemas.microsoft.com/office/word/2010/wordprocessingDrawing" xmlns:wp="http://schemas.openxmlformats.org/drawingml/2006/wordprocessingDrawing" xmlns:w10="urn:schemas-microsoft-com:office:word" xmlns:w="http://schemas.openxmlformats.org/wordprocessingml/2006/main" xmlns:w14="http://schemas.microsoft.com/office/word/2010/wordml" xmlns:wpg="http://schemas.microsoft.com/office/word/2010/wordprocessingGroup" xmlns:wpi="http://schemas.microsoft.com/office/word/2010/wordprocessingInk" xmlns:wne="http://schemas.microsoft.com/office/word/2006/wordml" xmlns:wps="http://schemas.microsoft.com/office/word/2010/wordprocessingShape" mc:Ignorable="w14 wp14">
   <w:body>
     <w:p>
       <w:pPr>
         <w:pStyle w:val="ListParagraph"/>
         <w:numPr>
           <w:ilvl w:val="0"/>
-          <w:numId w:val="1"/>
+          <w:numId w:val="3"/>
         </w:numPr>
-      </w:pPr>
-      <w:proofErr w:type="spellStart"/>
-      <w:r>
-        <w:rPr>
+        <w:rPr>
+          <w:rFonts w:ascii="Calibri" w:hAnsi="Calibri" w:cs="Calibri"/>
+        </w:rPr>
+      </w:pPr>
+      <w:r>
+        <w:rPr>
+          <w:rFonts w:ascii="Calibri" w:hAnsi="Calibri" w:cs="Calibri"/>
           <w:u w:val="single"/>
         </w:rPr>
-        <w:t>Appload</w:t>
-      </w:r>
-      <w:proofErr w:type="spellEnd"/>
+        <w:t>Header</w:t>
+      </w:r>
     </w:p>
     <w:p>
       <w:pPr>
         <w:pStyle w:val="ListParagraph"/>
         <w:numPr>
           <w:ilvl w:val="1"/>
-          <w:numId w:val="1"/>
+          <w:numId w:val="3"/>
         </w:numPr>
-      </w:pPr>
-      <w:r>
-        <w:t xml:space="preserve">Error at </w:t>
-      </w:r>
-      <w:proofErr w:type="spellStart"/>
-      <w:r>
-        <w:t>appload</w:t>
-      </w:r>
-      <w:proofErr w:type="spellEnd"/>
-      <w:r>
-        <w:t xml:space="preserve">: </w:t>
+        <w:rPr>
+          <w:rFonts w:ascii="Calibri" w:hAnsi="Calibri" w:cs="Calibri"/>
+        </w:rPr>
+      </w:pPr>
+      <w:r>
+        <w:rPr>
+          <w:rFonts w:ascii="Calibri" w:hAnsi="Calibri" w:cs="Calibri"/>
+        </w:rPr>
+        <w:t>Search button is not centered/stylized properly.</w:t>
       </w:r>
     </w:p>
     <w:p>
       <w:pPr>
-        <w:ind w:left="720"/>
-      </w:pPr>
-      <w:r>
-        <w:t xml:space="preserve">Extension </w:t>
-      </w:r>
-      <w:proofErr w:type="spellStart"/>
-      <w:r>
-        <w:t>myRIA</w:t>
-      </w:r>
-      <w:proofErr w:type="spellEnd"/>
-      <w:r>
-        <w:t xml:space="preserve"> contains the following error(s):</w:t>
+        <w:pStyle w:val="ListParagraph"/>
+        <w:numPr>
+          <w:ilvl w:val="0"/>
+          <w:numId w:val="3"/>
+        </w:numPr>
+        <w:rPr>
+          <w:rFonts w:ascii="Calibri" w:hAnsi="Calibri" w:cs="Calibri"/>
+        </w:rPr>
+      </w:pPr>
+      <w:r>
+        <w:rPr>
+          <w:rFonts w:ascii="Calibri" w:hAnsi="Calibri" w:cs="Calibri"/>
+          <w:u w:val="single"/>
+        </w:rPr>
+        <w:t>Category Page</w:t>
       </w:r>
     </w:p>
     <w:p>
       <w:pPr>
-        <w:ind w:left="720"/>
-      </w:pPr>
-      <w:r>
-        <w:rPr>
-          <w:rFonts w:ascii="Arial" w:hAnsi="Arial" w:cs="Arial"/>
-        </w:rPr>
-        <w:t>■</w:t>
-      </w:r>
-      <w:r>
-        <w:rPr>
-          <w:rFonts w:ascii="Calibri" w:hAnsi="Calibri" w:cs="Calibri"/>
-        </w:rPr>
-        <w:t>Template '</w:t>
-      </w:r>
-      <w:proofErr w:type="spellStart"/>
-      <w:r>
-        <w:rPr>
-          <w:rFonts w:ascii="Calibri" w:hAnsi="Calibri" w:cs="Calibri"/>
-        </w:rPr>
-        <w:t>productListTemplateChildren</w:t>
-      </w:r>
-      <w:proofErr w:type="spellEnd"/>
-      <w:r>
-        <w:rPr>
-          <w:rFonts w:ascii="Calibri" w:hAnsi="Calibri" w:cs="Calibri"/>
-        </w:rPr>
-        <w:t>' is not defined in the view</w:t>
+        <w:pStyle w:val="ListParagraph"/>
+        <w:numPr>
+          <w:ilvl w:val="1"/>
+          <w:numId w:val="3"/>
+        </w:numPr>
+        <w:rPr>
+          <w:rFonts w:ascii="Calibri" w:hAnsi="Calibri" w:cs="Calibri"/>
+        </w:rPr>
+      </w:pPr>
+      <w:r>
+        <w:rPr>
+          <w:rFonts w:ascii="Calibri" w:hAnsi="Calibri" w:cs="Calibri"/>
+        </w:rPr>
+        <w:t>Images are not clickable as links to that product’s page.</w:t>
       </w:r>
     </w:p>
     <w:p>
       <w:pPr>
-        <w:ind w:left="720"/>
-      </w:pPr>
-      <w:r>
-        <w:rPr>
-          <w:rFonts w:ascii="Arial" w:hAnsi="Arial" w:cs="Arial"/>
-        </w:rPr>
-        <w:t>■</w:t>
-      </w:r>
-      <w:r>
-        <w:rPr>
-          <w:rFonts w:ascii="Calibri" w:hAnsi="Calibri" w:cs="Calibri"/>
-        </w:rPr>
-        <w:t>Template '</w:t>
-      </w:r>
-      <w:proofErr w:type="spellStart"/>
-      <w:r>
-        <w:rPr>
-          <w:rFonts w:ascii="Calibri" w:hAnsi="Calibri" w:cs="Calibri"/>
-        </w:rPr>
-        <w:t>productReviewsTemplateDetail</w:t>
-      </w:r>
-      <w:proofErr w:type="spellEnd"/>
-      <w:r>
-        <w:rPr>
-          <w:rFonts w:ascii="Calibri" w:hAnsi="Calibri" w:cs="Calibri"/>
-        </w:rPr>
-        <w:t>' is not defined in the view</w:t>
+        <w:pStyle w:val="ListParagraph"/>
+        <w:numPr>
+          <w:ilvl w:val="0"/>
+          <w:numId w:val="3"/>
+        </w:numPr>
+        <w:rPr>
+          <w:rFonts w:ascii="Calibri" w:hAnsi="Calibri" w:cs="Calibri"/>
+        </w:rPr>
+      </w:pPr>
+      <w:r>
+        <w:rPr>
+          <w:rFonts w:ascii="Calibri" w:hAnsi="Calibri" w:cs="Calibri"/>
+          <w:u w:val="single"/>
+        </w:rPr>
+        <w:t>Product Page</w:t>
       </w:r>
     </w:p>
     <w:p>
       <w:pPr>
-        <w:ind w:left="720"/>
-      </w:pPr>
-      <w:r>
-        <w:rPr>
-          <w:rFonts w:ascii="Arial" w:hAnsi="Arial" w:cs="Arial"/>
-        </w:rPr>
-        <w:t>■</w:t>
-      </w:r>
-      <w:r>
-        <w:rPr>
-          <w:rFonts w:ascii="Calibri" w:hAnsi="Calibri" w:cs="Calibri"/>
-        </w:rPr>
-        <w:t>Template '</w:t>
-      </w:r>
-      <w:proofErr w:type="spellStart"/>
-      <w:r>
-        <w:rPr>
-          <w:rFonts w:ascii="Calibri" w:hAnsi="Calibri" w:cs="Calibri"/>
-        </w:rPr>
-        <w:t>imageViewerTemplate</w:t>
-      </w:r>
-      <w:proofErr w:type="spellEnd"/>
-      <w:r>
-        <w:rPr>
-          <w:rFonts w:ascii="Calibri" w:hAnsi="Calibri" w:cs="Calibri"/>
-        </w:rPr>
-        <w:t>' is not defined in the view</w:t>
+        <w:pStyle w:val="ListParagraph"/>
+        <w:numPr>
+          <w:ilvl w:val="1"/>
+          <w:numId w:val="3"/>
+        </w:numPr>
+        <w:rPr>
+          <w:rFonts w:ascii="Calibri" w:hAnsi="Calibri" w:cs="Calibri"/>
+        </w:rPr>
+      </w:pPr>
+      <w:r>
+        <w:rPr>
+          <w:rFonts w:ascii="Calibri" w:hAnsi="Calibri" w:cs="Calibri"/>
+        </w:rPr>
+        <w:t>Tabs do not work. Tabs merged into a single page and displays everything in one area.</w:t>
       </w:r>
     </w:p>
     <w:p>
       <w:pPr>
-        <w:ind w:left="720"/>
-      </w:pPr>
-      <w:r>
-        <w:rPr>
-          <w:rFonts w:ascii="Arial" w:hAnsi="Arial" w:cs="Arial"/>
-        </w:rPr>
-        <w:t>■</w:t>
-      </w:r>
-      <w:r>
-        <w:rPr>
-          <w:rFonts w:ascii="Calibri" w:hAnsi="Calibri" w:cs="Calibri"/>
-        </w:rPr>
-        <w:t>Template '</w:t>
-      </w:r>
-      <w:proofErr w:type="spellStart"/>
-      <w:r>
-        <w:rPr>
-          <w:rFonts w:ascii="Calibri" w:hAnsi="Calibri" w:cs="Calibri"/>
-        </w:rPr>
-        <w:t>reviewFrmTemplate</w:t>
-      </w:r>
-      <w:proofErr w:type="spellEnd"/>
-      <w:r>
-        <w:rPr>
-          <w:rFonts w:ascii="Calibri" w:hAnsi="Calibri" w:cs="Calibri"/>
-        </w:rPr>
-        <w:t>' is not defined in the view</w:t>
+        <w:pStyle w:val="ListParagraph"/>
+        <w:numPr>
+          <w:ilvl w:val="1"/>
+          <w:numId w:val="3"/>
+        </w:numPr>
+        <w:rPr>
+          <w:rFonts w:ascii="Calibri" w:hAnsi="Calibri" w:cs="Calibri"/>
+        </w:rPr>
+      </w:pPr>
+      <w:r>
+        <w:rPr>
+          <w:rFonts w:ascii="Calibri" w:hAnsi="Calibri" w:cs="Calibri"/>
+        </w:rPr>
+        <w:t>Magic zoom does not work.</w:t>
       </w:r>
     </w:p>
     <w:p>
       <w:pPr>
-        <w:ind w:left="720"/>
-      </w:pPr>
-      <w:r>
-        <w:rPr>
-          <w:rFonts w:ascii="Arial" w:hAnsi="Arial" w:cs="Arial"/>
-        </w:rPr>
-        <w:t>■</w:t>
-      </w:r>
-      <w:r>
-        <w:rPr>
-          <w:rFonts w:ascii="Calibri" w:hAnsi="Calibri" w:cs="Calibri"/>
-        </w:rPr>
-        <w:t>Template '</w:t>
-      </w:r>
-      <w:proofErr w:type="spellStart"/>
-      <w:r>
-        <w:rPr>
-          <w:rFonts w:ascii="Calibri" w:hAnsi="Calibri" w:cs="Calibri"/>
-        </w:rPr>
-        <w:t>subscribeFormTemplate</w:t>
-      </w:r>
-      <w:proofErr w:type="spellEnd"/>
-      <w:r>
-        <w:rPr>
-          <w:rFonts w:ascii="Calibri" w:hAnsi="Calibri" w:cs="Calibri"/>
-        </w:rPr>
-        <w:t>' is not defined in the view</w:t>
+        <w:pStyle w:val="ListParagraph"/>
+        <w:numPr>
+          <w:ilvl w:val="1"/>
+          <w:numId w:val="3"/>
+        </w:numPr>
+        <w:rPr>
+          <w:rFonts w:ascii="Calibri" w:hAnsi="Calibri" w:cs="Calibri"/>
+        </w:rPr>
+      </w:pPr>
+      <w:r>
+        <w:rPr>
+          <w:rFonts w:ascii="Calibri" w:hAnsi="Calibri" w:cs="Calibri"/>
+        </w:rPr>
+        <w:t>Clicking on the product image causes the screen to fullscreen within the browser with the image. There is no way to get out of the zoom.</w:t>
       </w:r>
     </w:p>
     <w:p>
       <w:pPr>
-        <w:ind w:left="720"/>
-      </w:pPr>
-      <w:r>
-        <w:rPr>
-          <w:rFonts w:ascii="Arial" w:hAnsi="Arial" w:cs="Arial"/>
-        </w:rPr>
-        <w:t>■</w:t>
-      </w:r>
-      <w:r>
-        <w:rPr>
-          <w:rFonts w:ascii="Calibri" w:hAnsi="Calibri" w:cs="Calibri"/>
-        </w:rPr>
-        <w:t>Template '</w:t>
-      </w:r>
-      <w:proofErr w:type="spellStart"/>
-      <w:r>
-        <w:rPr>
-          <w:rFonts w:ascii="Calibri" w:hAnsi="Calibri" w:cs="Calibri"/>
-        </w:rPr>
-        <w:t>orderLineItemTemplate</w:t>
-      </w:r>
-      <w:proofErr w:type="spellEnd"/>
-      <w:r>
-        <w:rPr>
-          <w:rFonts w:ascii="Calibri" w:hAnsi="Calibri" w:cs="Calibri"/>
-        </w:rPr>
-        <w:t>' is not defined in the view</w:t>
+        <w:pStyle w:val="ListParagraph"/>
+        <w:numPr>
+          <w:ilvl w:val="0"/>
+          <w:numId w:val="3"/>
+        </w:numPr>
+        <w:rPr>
+          <w:rFonts w:ascii="Calibri" w:hAnsi="Calibri" w:cs="Calibri"/>
+        </w:rPr>
+      </w:pPr>
+      <w:r>
+        <w:rPr>
+          <w:rFonts w:ascii="Calibri" w:hAnsi="Calibri" w:cs="Calibri"/>
+          <w:u w:val="single"/>
+        </w:rPr>
+        <w:t>Checkout</w:t>
       </w:r>
     </w:p>
     <w:p>
       <w:pPr>
-        <w:ind w:left="720"/>
-      </w:pPr>
-      <w:r>
-        <w:rPr>
-          <w:rFonts w:ascii="Arial" w:hAnsi="Arial" w:cs="Arial"/>
-        </w:rPr>
-        <w:t>■</w:t>
-      </w:r>
-      <w:r>
-        <w:rPr>
-          <w:rFonts w:ascii="Calibri" w:hAnsi="Calibri" w:cs="Calibri"/>
-        </w:rPr>
-        <w:t>Template '</w:t>
-      </w:r>
-      <w:proofErr w:type="spellStart"/>
-      <w:r>
-        <w:rPr>
-          <w:rFonts w:ascii="Calibri" w:hAnsi="Calibri" w:cs="Calibri"/>
-        </w:rPr>
-        <w:t>faqTopi</w:t>
-      </w:r>
-      <w:r>
-        <w:t>cTemplate</w:t>
-      </w:r>
-      <w:proofErr w:type="spellEnd"/>
-      <w:r>
-        <w:t>' is not defined in the view</w:t>
+        <w:pStyle w:val="ListParagraph"/>
+        <w:numPr>
+          <w:ilvl w:val="1"/>
+          <w:numId w:val="3"/>
+        </w:numPr>
+        <w:rPr>
+          <w:rFonts w:ascii="Calibri" w:hAnsi="Calibri" w:cs="Calibri"/>
+        </w:rPr>
+      </w:pPr>
+      <w:r>
+        <w:rPr>
+          <w:rFonts w:ascii="Calibri" w:hAnsi="Calibri" w:cs="Calibri"/>
+        </w:rPr>
+        <w:t>Section titles on the actual checkout page are not vertically centered on their lines.</w:t>
       </w:r>
     </w:p>
     <w:p>
       <w:pPr>
-        <w:ind w:left="720"/>
-      </w:pPr>
-      <w:r>
-        <w:rPr>
-          <w:rFonts w:ascii="Arial" w:hAnsi="Arial" w:cs="Arial"/>
-        </w:rPr>
-        <w:t>■</w:t>
-      </w:r>
-      <w:r>
-        <w:rPr>
-          <w:rFonts w:ascii="Calibri" w:hAnsi="Calibri" w:cs="Calibri"/>
-        </w:rPr>
-        <w:t>Template '</w:t>
-      </w:r>
-      <w:proofErr w:type="spellStart"/>
-      <w:r>
-        <w:rPr>
-          <w:rFonts w:ascii="Calibri" w:hAnsi="Calibri" w:cs="Calibri"/>
-        </w:rPr>
-        <w:t>faqQnATemplate</w:t>
-      </w:r>
-      <w:proofErr w:type="spellEnd"/>
-      <w:r>
-        <w:rPr>
-          <w:rFonts w:ascii="Calibri" w:hAnsi="Calibri" w:cs="Calibri"/>
-        </w:rPr>
-        <w:t>' is not defined in the view</w:t>
+        <w:pStyle w:val="ListParagraph"/>
+        <w:numPr>
+          <w:ilvl w:val="0"/>
+          <w:numId w:val="3"/>
+        </w:numPr>
+        <w:rPr>
+          <w:rFonts w:ascii="Calibri" w:hAnsi="Calibri" w:cs="Calibri"/>
+        </w:rPr>
+      </w:pPr>
+      <w:r>
+        <w:rPr>
+          <w:rFonts w:ascii="Calibri" w:hAnsi="Calibri" w:cs="Calibri"/>
+          <w:u w:val="single"/>
+        </w:rPr>
+        <w:t>Search</w:t>
       </w:r>
     </w:p>
     <w:p>
       <w:pPr>
-        <w:ind w:left="720"/>
-      </w:pPr>
-      <w:r>
-        <w:rPr>
-          <w:rFonts w:ascii="Arial" w:hAnsi="Arial" w:cs="Arial"/>
-        </w:rPr>
-        <w:t>■</w:t>
-      </w:r>
-      <w:r>
-        <w:rPr>
-          <w:rFonts w:ascii="Calibri" w:hAnsi="Calibri" w:cs="Calibri"/>
-        </w:rPr>
-        <w:t>Template '</w:t>
-      </w:r>
-      <w:proofErr w:type="spellStart"/>
-      <w:r>
-        <w:rPr>
-          <w:rFonts w:ascii="Calibri" w:hAnsi="Calibri" w:cs="Calibri"/>
-        </w:rPr>
-        <w:t>billAddressTemplate</w:t>
-      </w:r>
-      <w:proofErr w:type="spellEnd"/>
-      <w:r>
-        <w:rPr>
-          <w:rFonts w:ascii="Calibri" w:hAnsi="Calibri" w:cs="Calibri"/>
-        </w:rPr>
-        <w:t>' is not defined in the view</w:t>
+        <w:pStyle w:val="ListParagraph"/>
+        <w:numPr>
+          <w:ilvl w:val="1"/>
+          <w:numId w:val="3"/>
+        </w:numPr>
+        <w:rPr>
+          <w:rFonts w:ascii="Calibri" w:hAnsi="Calibri" w:cs="Calibri"/>
+        </w:rPr>
+      </w:pPr>
+      <w:r>
+        <w:rPr>
+          <w:rFonts w:ascii="Calibri" w:hAnsi="Calibri" w:cs="Calibri"/>
+        </w:rPr>
+        <w:t>Image is not clickable as a link to go to that product’s page</w:t>
+      </w:r>
+      <w:r>
+        <w:rPr>
+          <w:rFonts w:ascii="Calibri" w:hAnsi="Calibri" w:cs="Calibri"/>
+        </w:rPr>
+        <w:t xml:space="preserve"> using the previewer</w:t>
+      </w:r>
+      <w:r>
+        <w:rPr>
+          <w:rFonts w:ascii="Calibri" w:hAnsi="Calibri" w:cs="Calibri"/>
+        </w:rPr>
+        <w:t>.</w:t>
       </w:r>
     </w:p>
     <w:p>
       <w:pPr>
-        <w:ind w:left="720"/>
-        <w:rPr>
-          <w:rFonts w:ascii="Calibri" w:hAnsi="Calibri" w:cs="Calibri"/>
-        </w:rPr>
-      </w:pPr>
-      <w:r>
-        <w:rPr>
-          <w:rFonts w:ascii="Arial" w:hAnsi="Arial" w:cs="Arial"/>
-        </w:rPr>
-        <w:t>■</w:t>
-      </w:r>
-      <w:r>
-        <w:rPr>
-          <w:rFonts w:ascii="Calibri" w:hAnsi="Calibri" w:cs="Calibri"/>
-        </w:rPr>
-        <w:t>Template '</w:t>
-      </w:r>
-      <w:proofErr w:type="spellStart"/>
-      <w:r>
-        <w:rPr>
-          <w:rFonts w:ascii="Calibri" w:hAnsi="Calibri" w:cs="Calibri"/>
-        </w:rPr>
-        <w:t>shipAddressTemplate</w:t>
-      </w:r>
-      <w:proofErr w:type="spellEnd"/>
-      <w:r>
-        <w:rPr>
-          <w:rFonts w:ascii="Calibri" w:hAnsi="Calibri" w:cs="Calibri"/>
-        </w:rPr>
-        <w:t>' is not defined in the view</w:t>
-      </w:r>
-    </w:p>
-    <w:p>
-      <w:pPr>
-        <w:rPr>
-          <w:rFonts w:ascii="Calibri" w:hAnsi="Calibri" w:cs="Calibri"/>
-        </w:rPr>
-      </w:pPr>
-      <w:r>
-        <w:rPr>
-          <w:rFonts w:ascii="Calibri" w:hAnsi="Calibri" w:cs="Calibri"/>
-        </w:rPr>
-        <w:tab/>
-        <w:t xml:space="preserve">Console says:  </w:t>
-      </w:r>
-      <w:r>
-        <w:rPr>
-          <w:rFonts w:ascii="Calibri" w:hAnsi="Calibri" w:cs="Calibri"/>
-        </w:rPr>
-        <w:t xml:space="preserve">  '</w:t>
-      </w:r>
-      <w:proofErr w:type="spellStart"/>
-      <w:r>
-        <w:rPr>
-          <w:rFonts w:ascii="Calibri" w:hAnsi="Calibri" w:cs="Calibri"/>
-        </w:rPr>
-        <w:t>document.getElementById</w:t>
-      </w:r>
-      <w:proofErr w:type="spellEnd"/>
-      <w:r>
-        <w:rPr>
-          <w:rFonts w:ascii="Calibri" w:hAnsi="Calibri" w:cs="Calibri"/>
-        </w:rPr>
-        <w:t>(...)' is null or not an object</w:t>
-      </w:r>
+        <w:pStyle w:val="ListParagraph"/>
+        <w:numPr>
+          <w:ilvl w:val="1"/>
+          <w:numId w:val="3"/>
+        </w:numPr>
+        <w:rPr>
+          <w:rFonts w:ascii="Calibri" w:hAnsi="Calibri" w:cs="Calibri"/>
+        </w:rPr>
+      </w:pPr>
+      <w:r>
+        <w:rPr>
+          <w:rFonts w:ascii="Calibri" w:hAnsi="Calibri" w:cs="Calibri"/>
+        </w:rPr>
+        <w:t>Previewer has no way possible to go to the product page. Only possible way is to close the previewer and click on the more details link.</w:t>
+      </w:r>
+      <w:bookmarkStart w:id="0" w:name="_GoBack"/>
+      <w:bookmarkEnd w:id="0"/>
     </w:p>
     <w:sectPr>
       <w:pgSz w:w="12240" w:h="15840"/>
@@ -413,7 +266,7 @@
 </file>
 
 <file path=word/numbering.xml><?xml version="1.0" encoding="utf-8"?>
-<w:numbering xmlns:ve="http://schemas.openxmlformats.org/markup-compatibility/2006" xmlns:o="urn:schemas-microsoft-com:office:office" xmlns:r="http://schemas.openxmlformats.org/officeDocument/2006/relationships" xmlns:m="http://schemas.openxmlformats.org/officeDocument/2006/math" xmlns:v="urn:schemas-microsoft-com:vml" xmlns:wp="http://schemas.openxmlformats.org/drawingml/2006/wordprocessingDrawing" xmlns:w10="urn:schemas-microsoft-com:office:word" xmlns:w="http://schemas.openxmlformats.org/wordprocessingml/2006/main" xmlns:wne="http://schemas.microsoft.com/office/word/2006/wordml">
+<w:numbering xmlns:wpc="http://schemas.microsoft.com/office/word/2010/wordprocessingCanvas" xmlns:mc="http://schemas.openxmlformats.org/markup-compatibility/2006" xmlns:o="urn:schemas-microsoft-com:office:office" xmlns:r="http://schemas.openxmlformats.org/officeDocument/2006/relationships" xmlns:m="http://schemas.openxmlformats.org/officeDocument/2006/math" xmlns:v="urn:schemas-microsoft-com:vml" xmlns:wp14="http://schemas.microsoft.com/office/word/2010/wordprocessingDrawing" xmlns:wp="http://schemas.openxmlformats.org/drawingml/2006/wordprocessingDrawing" xmlns:w10="urn:schemas-microsoft-com:office:word" xmlns:w="http://schemas.openxmlformats.org/wordprocessingml/2006/main" xmlns:w14="http://schemas.microsoft.com/office/word/2010/wordml" xmlns:wpg="http://schemas.microsoft.com/office/word/2010/wordprocessingGroup" xmlns:wpi="http://schemas.microsoft.com/office/word/2010/wordprocessingInk" xmlns:wne="http://schemas.microsoft.com/office/word/2006/wordml" xmlns:wps="http://schemas.microsoft.com/office/word/2010/wordprocessingShape" mc:Ignorable="w14 wp14">
   <w:abstractNum w:abstractNumId="0">
     <w:nsid w:val="086C5825"/>
     <w:multiLevelType w:val="multilevel"/>
@@ -501,6 +354,92 @@
     </w:lvl>
   </w:abstractNum>
   <w:abstractNum w:abstractNumId="1">
+    <w:nsid w:val="198E1712"/>
+    <w:multiLevelType w:val="multilevel"/>
+    <w:tmpl w:val="0409001D"/>
+    <w:lvl w:ilvl="0">
+      <w:start w:val="1"/>
+      <w:numFmt w:val="decimal"/>
+      <w:lvlText w:val="%1)"/>
+      <w:lvlJc w:val="left"/>
+      <w:pPr>
+        <w:ind w:left="360" w:hanging="360"/>
+      </w:pPr>
+    </w:lvl>
+    <w:lvl w:ilvl="1">
+      <w:start w:val="1"/>
+      <w:numFmt w:val="lowerLetter"/>
+      <w:lvlText w:val="%2)"/>
+      <w:lvlJc w:val="left"/>
+      <w:pPr>
+        <w:ind w:left="720" w:hanging="360"/>
+      </w:pPr>
+    </w:lvl>
+    <w:lvl w:ilvl="2">
+      <w:start w:val="1"/>
+      <w:numFmt w:val="lowerRoman"/>
+      <w:lvlText w:val="%3)"/>
+      <w:lvlJc w:val="left"/>
+      <w:pPr>
+        <w:ind w:left="1080" w:hanging="360"/>
+      </w:pPr>
+    </w:lvl>
+    <w:lvl w:ilvl="3">
+      <w:start w:val="1"/>
+      <w:numFmt w:val="decimal"/>
+      <w:lvlText w:val="(%4)"/>
+      <w:lvlJc w:val="left"/>
+      <w:pPr>
+        <w:ind w:left="1440" w:hanging="360"/>
+      </w:pPr>
+    </w:lvl>
+    <w:lvl w:ilvl="4">
+      <w:start w:val="1"/>
+      <w:numFmt w:val="lowerLetter"/>
+      <w:lvlText w:val="(%5)"/>
+      <w:lvlJc w:val="left"/>
+      <w:pPr>
+        <w:ind w:left="1800" w:hanging="360"/>
+      </w:pPr>
+    </w:lvl>
+    <w:lvl w:ilvl="5">
+      <w:start w:val="1"/>
+      <w:numFmt w:val="lowerRoman"/>
+      <w:lvlText w:val="(%6)"/>
+      <w:lvlJc w:val="left"/>
+      <w:pPr>
+        <w:ind w:left="2160" w:hanging="360"/>
+      </w:pPr>
+    </w:lvl>
+    <w:lvl w:ilvl="6">
+      <w:start w:val="1"/>
+      <w:numFmt w:val="decimal"/>
+      <w:lvlText w:val="%7."/>
+      <w:lvlJc w:val="left"/>
+      <w:pPr>
+        <w:ind w:left="2520" w:hanging="360"/>
+      </w:pPr>
+    </w:lvl>
+    <w:lvl w:ilvl="7">
+      <w:start w:val="1"/>
+      <w:numFmt w:val="lowerLetter"/>
+      <w:lvlText w:val="%8."/>
+      <w:lvlJc w:val="left"/>
+      <w:pPr>
+        <w:ind w:left="2880" w:hanging="360"/>
+      </w:pPr>
+    </w:lvl>
+    <w:lvl w:ilvl="8">
+      <w:start w:val="1"/>
+      <w:numFmt w:val="lowerRoman"/>
+      <w:lvlText w:val="%9."/>
+      <w:lvlJc w:val="left"/>
+      <w:pPr>
+        <w:ind w:left="3240" w:hanging="360"/>
+      </w:pPr>
+    </w:lvl>
+  </w:abstractNum>
+  <w:abstractNum w:abstractNumId="2">
     <w:nsid w:val="26C518CD"/>
     <w:multiLevelType w:val="multilevel"/>
     <w:tmpl w:val="0409001D"/>
@@ -590,13 +529,16 @@
     <w:abstractNumId w:val="0"/>
   </w:num>
   <w:num w:numId="2">
+    <w:abstractNumId w:val="2"/>
+  </w:num>
+  <w:num w:numId="3">
     <w:abstractNumId w:val="1"/>
   </w:num>
 </w:numbering>
 </file>
 
 <file path=word/styles.xml><?xml version="1.0" encoding="utf-8"?>
-<w:styles xmlns:r="http://schemas.openxmlformats.org/officeDocument/2006/relationships" xmlns:w="http://schemas.openxmlformats.org/wordprocessingml/2006/main">
+<w:styles xmlns:mc="http://schemas.openxmlformats.org/markup-compatibility/2006" xmlns:r="http://schemas.openxmlformats.org/officeDocument/2006/relationships" xmlns:w="http://schemas.openxmlformats.org/wordprocessingml/2006/main" xmlns:w14="http://schemas.microsoft.com/office/word/2010/wordml" mc:Ignorable="w14">
   <w:docDefaults>
     <w:rPrDefault>
       <w:rPr>
@@ -767,7 +709,6 @@
     <w:uiPriority w:val="99"/>
     <w:semiHidden/>
     <w:unhideWhenUsed/>
-    <w:qFormat/>
     <w:tblPr>
       <w:tblInd w:w="0" w:type="dxa"/>
       <w:tblCellMar>
@@ -794,6 +735,196 @@
       <w:ind w:left="720"/>
       <w:contextualSpacing/>
     </w:pPr>
+  </w:style>
+</w:styles>
+</file>
+
+<file path=word/stylesWithEffects.xml><?xml version="1.0" encoding="utf-8"?>
+<w:styles xmlns:wpc="http://schemas.microsoft.com/office/word/2010/wordprocessingCanvas" xmlns:mc="http://schemas.openxmlformats.org/markup-compatibility/2006" xmlns:o="urn:schemas-microsoft-com:office:office" xmlns:r="http://schemas.openxmlformats.org/officeDocument/2006/relationships" xmlns:m="http://schemas.openxmlformats.org/officeDocument/2006/math" xmlns:v="urn:schemas-microsoft-com:vml" xmlns:wp14="http://schemas.microsoft.com/office/word/2010/wordprocessingDrawing" xmlns:wp="http://schemas.openxmlformats.org/drawingml/2006/wordprocessingDrawing" xmlns:w10="urn:schemas-microsoft-com:office:word" xmlns:w="http://schemas.openxmlformats.org/wordprocessingml/2006/main" xmlns:w14="http://schemas.microsoft.com/office/word/2010/wordml" xmlns:wpg="http://schemas.microsoft.com/office/word/2010/wordprocessingGroup" xmlns:wpi="http://schemas.microsoft.com/office/word/2010/wordprocessingInk" xmlns:wne="http://schemas.microsoft.com/office/word/2006/wordml" xmlns:wps="http://schemas.microsoft.com/office/word/2010/wordprocessingShape" mc:Ignorable="w14 wp14">
+  <w:docDefaults>
+    <w:rPrDefault>
+      <w:rPr>
+        <w:rFonts w:asciiTheme="minorHAnsi" w:eastAsiaTheme="minorEastAsia" w:hAnsiTheme="minorHAnsi" w:cstheme="minorBidi"/>
+        <w:sz w:val="22"/>
+        <w:szCs w:val="22"/>
+        <w:lang w:val="en-US" w:eastAsia="en-US" w:bidi="ar-SA"/>
+      </w:rPr>
+    </w:rPrDefault>
+    <w:pPrDefault>
+      <w:pPr>
+        <w:spacing w:after="200" w:line="276" w:lineRule="auto"/>
+      </w:pPr>
+    </w:pPrDefault>
+  </w:docDefaults>
+  <w:latentStyles w:defLockedState="0" w:defUIPriority="99" w:defSemiHidden="1" w:defUnhideWhenUsed="1" w:defQFormat="0" w:count="267">
+    <w:lsdException w:name="Normal" w:semiHidden="0" w:uiPriority="0" w:unhideWhenUsed="0" w:qFormat="1"/>
+    <w:lsdException w:name="heading 1" w:semiHidden="0" w:uiPriority="9" w:unhideWhenUsed="0" w:qFormat="1"/>
+    <w:lsdException w:name="heading 2" w:uiPriority="9" w:qFormat="1"/>
+    <w:lsdException w:name="heading 3" w:uiPriority="9" w:qFormat="1"/>
+    <w:lsdException w:name="heading 4" w:uiPriority="9" w:qFormat="1"/>
+    <w:lsdException w:name="heading 5" w:uiPriority="9" w:qFormat="1"/>
+    <w:lsdException w:name="heading 6" w:uiPriority="9" w:qFormat="1"/>
+    <w:lsdException w:name="heading 7" w:uiPriority="9" w:qFormat="1"/>
+    <w:lsdException w:name="heading 8" w:uiPriority="9" w:qFormat="1"/>
+    <w:lsdException w:name="heading 9" w:uiPriority="9" w:qFormat="1"/>
+    <w:lsdException w:name="toc 1" w:uiPriority="39"/>
+    <w:lsdException w:name="toc 2" w:uiPriority="39"/>
+    <w:lsdException w:name="toc 3" w:uiPriority="39"/>
+    <w:lsdException w:name="toc 4" w:uiPriority="39"/>
+    <w:lsdException w:name="toc 5" w:uiPriority="39"/>
+    <w:lsdException w:name="toc 6" w:uiPriority="39"/>
+    <w:lsdException w:name="toc 7" w:uiPriority="39"/>
+    <w:lsdException w:name="toc 8" w:uiPriority="39"/>
+    <w:lsdException w:name="toc 9" w:uiPriority="39"/>
+    <w:lsdException w:name="caption" w:uiPriority="35" w:qFormat="1"/>
+    <w:lsdException w:name="Title" w:semiHidden="0" w:uiPriority="10" w:unhideWhenUsed="0" w:qFormat="1"/>
+    <w:lsdException w:name="Default Paragraph Font" w:uiPriority="1"/>
+    <w:lsdException w:name="Subtitle" w:semiHidden="0" w:uiPriority="11" w:unhideWhenUsed="0" w:qFormat="1"/>
+    <w:lsdException w:name="Strong" w:semiHidden="0" w:uiPriority="22" w:unhideWhenUsed="0" w:qFormat="1"/>
+    <w:lsdException w:name="Emphasis" w:semiHidden="0" w:uiPriority="20" w:unhideWhenUsed="0" w:qFormat="1"/>
+    <w:lsdException w:name="Table Grid" w:semiHidden="0" w:uiPriority="59" w:unhideWhenUsed="0"/>
+    <w:lsdException w:name="Placeholder Text" w:unhideWhenUsed="0"/>
+    <w:lsdException w:name="No Spacing" w:semiHidden="0" w:uiPriority="1" w:unhideWhenUsed="0" w:qFormat="1"/>
+    <w:lsdException w:name="Light Shading" w:semiHidden="0" w:uiPriority="60" w:unhideWhenUsed="0"/>
+    <w:lsdException w:name="Light List" w:semiHidden="0" w:uiPriority="61" w:unhideWhenUsed="0"/>
+    <w:lsdException w:name="Light Grid" w:semiHidden="0" w:uiPriority="62" w:unhideWhenUsed="0"/>
+    <w:lsdException w:name="Medium Shading 1" w:semiHidden="0" w:uiPriority="63" w:unhideWhenUsed="0"/>
+    <w:lsdException w:name="Medium Shading 2" w:semiHidden="0" w:uiPriority="64" w:unhideWhenUsed="0"/>
+    <w:lsdException w:name="Medium List 1" w:semiHidden="0" w:uiPriority="65" w:unhideWhenUsed="0"/>
+    <w:lsdException w:name="Medium List 2" w:semiHidden="0" w:uiPriority="66" w:unhideWhenUsed="0"/>
+    <w:lsdException w:name="Medium Grid 1" w:semiHidden="0" w:uiPriority="67" w:unhideWhenUsed="0"/>
+    <w:lsdException w:name="Medium Grid 2" w:semiHidden="0" w:uiPriority="68" w:unhideWhenUsed="0"/>
+    <w:lsdException w:name="Medium Grid 3" w:semiHidden="0" w:uiPriority="69" w:unhideWhenUsed="0"/>
+    <w:lsdException w:name="Dark List" w:semiHidden="0" w:uiPriority="70" w:unhideWhenUsed="0"/>
+    <w:lsdException w:name="Colorful Shading" w:semiHidden="0" w:uiPriority="71" w:unhideWhenUsed="0"/>
+    <w:lsdException w:name="Colorful List" w:semiHidden="0" w:uiPriority="72" w:unhideWhenUsed="0"/>
+    <w:lsdException w:name="Colorful Grid" w:semiHidden="0" w:uiPriority="73" w:unhideWhenUsed="0"/>
+    <w:lsdException w:name="Light Shading Accent 1" w:semiHidden="0" w:uiPriority="60" w:unhideWhenUsed="0"/>
+    <w:lsdException w:name="Light List Accent 1" w:semiHidden="0" w:uiPriority="61" w:unhideWhenUsed="0"/>
+    <w:lsdException w:name="Light Grid Accent 1" w:semiHidden="0" w:uiPriority="62" w:unhideWhenUsed="0"/>
+    <w:lsdException w:name="Medium Shading 1 Accent 1" w:semiHidden="0" w:uiPriority="63" w:unhideWhenUsed="0"/>
+    <w:lsdException w:name="Medium Shading 2 Accent 1" w:semiHidden="0" w:uiPriority="64" w:unhideWhenUsed="0"/>
+    <w:lsdException w:name="Medium List 1 Accent 1" w:semiHidden="0" w:uiPriority="65" w:unhideWhenUsed="0"/>
+    <w:lsdException w:name="Revision" w:unhideWhenUsed="0"/>
+    <w:lsdException w:name="List Paragraph" w:semiHidden="0" w:uiPriority="34" w:unhideWhenUsed="0" w:qFormat="1"/>
+    <w:lsdException w:name="Quote" w:semiHidden="0" w:uiPriority="29" w:unhideWhenUsed="0" w:qFormat="1"/>
+    <w:lsdException w:name="Intense Quote" w:semiHidden="0" w:uiPriority="30" w:unhideWhenUsed="0" w:qFormat="1"/>
+    <w:lsdException w:name="Medium List 2 Accent 1" w:semiHidden="0" w:uiPriority="66" w:unhideWhenUsed="0"/>
+    <w:lsdException w:name="Medium Grid 1 Accent 1" w:semiHidden="0" w:uiPriority="67" w:unhideWhenUsed="0"/>
+    <w:lsdException w:name="Medium Grid 2 Accent 1" w:semiHidden="0" w:uiPriority="68" w:unhideWhenUsed="0"/>
+    <w:lsdException w:name="Medium Grid 3 Accent 1" w:semiHidden="0" w:uiPriority="69" w:unhideWhenUsed="0"/>
+    <w:lsdException w:name="Dark List Accent 1" w:semiHidden="0" w:uiPriority="70" w:unhideWhenUsed="0"/>
+    <w:lsdException w:name="Colorful Shading Accent 1" w:semiHidden="0" w:uiPriority="71" w:unhideWhenUsed="0"/>
+    <w:lsdException w:name="Colorful List Accent 1" w:semiHidden="0" w:uiPriority="72" w:unhideWhenUsed="0"/>
+    <w:lsdException w:name="Colorful Grid Accent 1" w:semiHidden="0" w:uiPriority="73" w:unhideWhenUsed="0"/>
+    <w:lsdException w:name="Light Shading Accent 2" w:semiHidden="0" w:uiPriority="60" w:unhideWhenUsed="0"/>
+    <w:lsdException w:name="Light List Accent 2" w:semiHidden="0" w:uiPriority="61" w:unhideWhenUsed="0"/>
+    <w:lsdException w:name="Light Grid Accent 2" w:semiHidden="0" w:uiPriority="62" w:unhideWhenUsed="0"/>
+    <w:lsdException w:name="Medium Shading 1 Accent 2" w:semiHidden="0" w:uiPriority="63" w:unhideWhenUsed="0"/>
+    <w:lsdException w:name="Medium Shading 2 Accent 2" w:semiHidden="0" w:uiPriority="64" w:unhideWhenUsed="0"/>
+    <w:lsdException w:name="Medium List 1 Accent 2" w:semiHidden="0" w:uiPriority="65" w:unhideWhenUsed="0"/>
+    <w:lsdException w:name="Medium List 2 Accent 2" w:semiHidden="0" w:uiPriority="66" w:unhideWhenUsed="0"/>
+    <w:lsdException w:name="Medium Grid 1 Accent 2" w:semiHidden="0" w:uiPriority="67" w:unhideWhenUsed="0"/>
+    <w:lsdException w:name="Medium Grid 2 Accent 2" w:semiHidden="0" w:uiPriority="68" w:unhideWhenUsed="0"/>
+    <w:lsdException w:name="Medium Grid 3 Accent 2" w:semiHidden="0" w:uiPriority="69" w:unhideWhenUsed="0"/>
+    <w:lsdException w:name="Dark List Accent 2" w:semiHidden="0" w:uiPriority="70" w:unhideWhenUsed="0"/>
+    <w:lsdException w:name="Colorful Shading Accent 2" w:semiHidden="0" w:uiPriority="71" w:unhideWhenUsed="0"/>
+    <w:lsdException w:name="Colorful List Accent 2" w:semiHidden="0" w:uiPriority="72" w:unhideWhenUsed="0"/>
+    <w:lsdException w:name="Colorful Grid Accent 2" w:semiHidden="0" w:uiPriority="73" w:unhideWhenUsed="0"/>
+    <w:lsdException w:name="Light Shading Accent 3" w:semiHidden="0" w:uiPriority="60" w:unhideWhenUsed="0"/>
+    <w:lsdException w:name="Light List Accent 3" w:semiHidden="0" w:uiPriority="61" w:unhideWhenUsed="0"/>
+    <w:lsdException w:name="Light Grid Accent 3" w:semiHidden="0" w:uiPriority="62" w:unhideWhenUsed="0"/>
+    <w:lsdException w:name="Medium Shading 1 Accent 3" w:semiHidden="0" w:uiPriority="63" w:unhideWhenUsed="0"/>
+    <w:lsdException w:name="Medium Shading 2 Accent 3" w:semiHidden="0" w:uiPriority="64" w:unhideWhenUsed="0"/>
+    <w:lsdException w:name="Medium List 1 Accent 3" w:semiHidden="0" w:uiPriority="65" w:unhideWhenUsed="0"/>
+    <w:lsdException w:name="Medium List 2 Accent 3" w:semiHidden="0" w:uiPriority="66" w:unhideWhenUsed="0"/>
+    <w:lsdException w:name="Medium Grid 1 Accent 3" w:semiHidden="0" w:uiPriority="67" w:unhideWhenUsed="0"/>
+    <w:lsdException w:name="Medium Grid 2 Accent 3" w:semiHidden="0" w:uiPriority="68" w:unhideWhenUsed="0"/>
+    <w:lsdException w:name="Medium Grid 3 Accent 3" w:semiHidden="0" w:uiPriority="69" w:unhideWhenUsed="0"/>
+    <w:lsdException w:name="Dark List Accent 3" w:semiHidden="0" w:uiPriority="70" w:unhideWhenUsed="0"/>
+    <w:lsdException w:name="Colorful Shading Accent 3" w:semiHidden="0" w:uiPriority="71" w:unhideWhenUsed="0"/>
+    <w:lsdException w:name="Colorful List Accent 3" w:semiHidden="0" w:uiPriority="72" w:unhideWhenUsed="0"/>
+    <w:lsdException w:name="Colorful Grid Accent 3" w:semiHidden="0" w:uiPriority="73" w:unhideWhenUsed="0"/>
+    <w:lsdException w:name="Light Shading Accent 4" w:semiHidden="0" w:uiPriority="60" w:unhideWhenUsed="0"/>
+    <w:lsdException w:name="Light List Accent 4" w:semiHidden="0" w:uiPriority="61" w:unhideWhenUsed="0"/>
+    <w:lsdException w:name="Light Grid Accent 4" w:semiHidden="0" w:uiPriority="62" w:unhideWhenUsed="0"/>
+    <w:lsdException w:name="Medium Shading 1 Accent 4" w:semiHidden="0" w:uiPriority="63" w:unhideWhenUsed="0"/>
+    <w:lsdException w:name="Medium Shading 2 Accent 4" w:semiHidden="0" w:uiPriority="64" w:unhideWhenUsed="0"/>
+    <w:lsdException w:name="Medium List 1 Accent 4" w:semiHidden="0" w:uiPriority="65" w:unhideWhenUsed="0"/>
+    <w:lsdException w:name="Medium List 2 Accent 4" w:semiHidden="0" w:uiPriority="66" w:unhideWhenUsed="0"/>
+    <w:lsdException w:name="Medium Grid 1 Accent 4" w:semiHidden="0" w:uiPriority="67" w:unhideWhenUsed="0"/>
+    <w:lsdException w:name="Medium Grid 2 Accent 4" w:semiHidden="0" w:uiPriority="68" w:unhideWhenUsed="0"/>
+    <w:lsdException w:name="Medium Grid 3 Accent 4" w:semiHidden="0" w:uiPriority="69" w:unhideWhenUsed="0"/>
+    <w:lsdException w:name="Dark List Accent 4" w:semiHidden="0" w:uiPriority="70" w:unhideWhenUsed="0"/>
+    <w:lsdException w:name="Colorful Shading Accent 4" w:semiHidden="0" w:uiPriority="71" w:unhideWhenUsed="0"/>
+    <w:lsdException w:name="Colorful List Accent 4" w:semiHidden="0" w:uiPriority="72" w:unhideWhenUsed="0"/>
+    <w:lsdException w:name="Colorful Grid Accent 4" w:semiHidden="0" w:uiPriority="73" w:unhideWhenUsed="0"/>
+    <w:lsdException w:name="Light Shading Accent 5" w:semiHidden="0" w:uiPriority="60" w:unhideWhenUsed="0"/>
+    <w:lsdException w:name="Light List Accent 5" w:semiHidden="0" w:uiPriority="61" w:unhideWhenUsed="0"/>
+    <w:lsdException w:name="Light Grid Accent 5" w:semiHidden="0" w:uiPriority="62" w:unhideWhenUsed="0"/>
+    <w:lsdException w:name="Medium Shading 1 Accent 5" w:semiHidden="0" w:uiPriority="63" w:unhideWhenUsed="0"/>
+    <w:lsdException w:name="Medium Shading 2 Accent 5" w:semiHidden="0" w:uiPriority="64" w:unhideWhenUsed="0"/>
+    <w:lsdException w:name="Medium List 1 Accent 5" w:semiHidden="0" w:uiPriority="65" w:unhideWhenUsed="0"/>
+    <w:lsdException w:name="Medium List 2 Accent 5" w:semiHidden="0" w:uiPriority="66" w:unhideWhenUsed="0"/>
+    <w:lsdException w:name="Medium Grid 1 Accent 5" w:semiHidden="0" w:uiPriority="67" w:unhideWhenUsed="0"/>
+    <w:lsdException w:name="Medium Grid 2 Accent 5" w:semiHidden="0" w:uiPriority="68" w:unhideWhenUsed="0"/>
+    <w:lsdException w:name="Medium Grid 3 Accent 5" w:semiHidden="0" w:uiPriority="69" w:unhideWhenUsed="0"/>
+    <w:lsdException w:name="Dark List Accent 5" w:semiHidden="0" w:uiPriority="70" w:unhideWhenUsed="0"/>
+    <w:lsdException w:name="Colorful Shading Accent 5" w:semiHidden="0" w:uiPriority="71" w:unhideWhenUsed="0"/>
+    <w:lsdException w:name="Colorful List Accent 5" w:semiHidden="0" w:uiPriority="72" w:unhideWhenUsed="0"/>
+    <w:lsdException w:name="Colorful Grid Accent 5" w:semiHidden="0" w:uiPriority="73" w:unhideWhenUsed="0"/>
+    <w:lsdException w:name="Light Shading Accent 6" w:semiHidden="0" w:uiPriority="60" w:unhideWhenUsed="0"/>
+    <w:lsdException w:name="Light List Accent 6" w:semiHidden="0" w:uiPriority="61" w:unhideWhenUsed="0"/>
+    <w:lsdException w:name="Light Grid Accent 6" w:semiHidden="0" w:uiPriority="62" w:unhideWhenUsed="0"/>
+    <w:lsdException w:name="Medium Shading 1 Accent 6" w:semiHidden="0" w:uiPriority="63" w:unhideWhenUsed="0"/>
+    <w:lsdException w:name="Medium Shading 2 Accent 6" w:semiHidden="0" w:uiPriority="64" w:unhideWhenUsed="0"/>
+    <w:lsdException w:name="Medium List 1 Accent 6" w:semiHidden="0" w:uiPriority="65" w:unhideWhenUsed="0"/>
+    <w:lsdException w:name="Medium List 2 Accent 6" w:semiHidden="0" w:uiPriority="66" w:unhideWhenUsed="0"/>
+    <w:lsdException w:name="Medium Grid 1 Accent 6" w:semiHidden="0" w:uiPriority="67" w:unhideWhenUsed="0"/>
+    <w:lsdException w:name="Medium Grid 2 Accent 6" w:semiHidden="0" w:uiPriority="68" w:unhideWhenUsed="0"/>
+    <w:lsdException w:name="Medium Grid 3 Accent 6" w:semiHidden="0" w:uiPriority="69" w:unhideWhenUsed="0"/>
+    <w:lsdException w:name="Dark List Accent 6" w:semiHidden="0" w:uiPriority="70" w:unhideWhenUsed="0"/>
+    <w:lsdException w:name="Colorful Shading Accent 6" w:semiHidden="0" w:uiPriority="71" w:unhideWhenUsed="0"/>
+    <w:lsdException w:name="Colorful List Accent 6" w:semiHidden="0" w:uiPriority="72" w:unhideWhenUsed="0"/>
+    <w:lsdException w:name="Colorful Grid Accent 6" w:semiHidden="0" w:uiPriority="73" w:unhideWhenUsed="0"/>
+    <w:lsdException w:name="Subtle Emphasis" w:semiHidden="0" w:uiPriority="19" w:unhideWhenUsed="0" w:qFormat="1"/>
+    <w:lsdException w:name="Intense Emphasis" w:semiHidden="0" w:uiPriority="21" w:unhideWhenUsed="0" w:qFormat="1"/>
+    <w:lsdException w:name="Subtle Reference" w:semiHidden="0" w:uiPriority="31" w:unhideWhenUsed="0" w:qFormat="1"/>
+    <w:lsdException w:name="Intense Reference" w:semiHidden="0" w:uiPriority="32" w:unhideWhenUsed="0" w:qFormat="1"/>
+    <w:lsdException w:name="Book Title" w:semiHidden="0" w:uiPriority="33" w:unhideWhenUsed="0" w:qFormat="1"/>
+    <w:lsdException w:name="Bibliography" w:uiPriority="37"/>
+    <w:lsdException w:name="TOC Heading" w:uiPriority="39" w:qFormat="1"/>
+  </w:latentStyles>
+  <w:style w:type="paragraph" w:default="1" w:styleId="Normal">
+    <w:name w:val="Normal"/>
+    <w:qFormat/>
+  </w:style>
+  <w:style w:type="character" w:default="1" w:styleId="DefaultParagraphFont">
+    <w:name w:val="Default Paragraph Font"/>
+    <w:uiPriority w:val="1"/>
+    <w:semiHidden/>
+    <w:unhideWhenUsed/>
+  </w:style>
+  <w:style w:type="table" w:default="1" w:styleId="TableNormal">
+    <w:name w:val="Normal Table"/>
+    <w:uiPriority w:val="99"/>
+    <w:semiHidden/>
+    <w:unhideWhenUsed/>
+    <w:tblPr>
+      <w:tblInd w:w="0" w:type="dxa"/>
+      <w:tblCellMar>
+        <w:top w:w="0" w:type="dxa"/>
+        <w:left w:w="108" w:type="dxa"/>
+        <w:bottom w:w="0" w:type="dxa"/>
+        <w:right w:w="108" w:type="dxa"/>
+      </w:tblCellMar>
+    </w:tblPr>
+  </w:style>
+  <w:style w:type="numbering" w:default="1" w:styleId="NoList">
+    <w:name w:val="No List"/>
+    <w:uiPriority w:val="99"/>
+    <w:semiHidden/>
+    <w:unhideWhenUsed/>
   </w:style>
 </w:styles>
 </file>

</xml_diff>

<commit_message>
prmo span tags/filtered search bar fixes.
</commit_message>
<xml_diff>
--- a/Build Files/testing - Results_BugList_IE.docx
+++ b/Build Files/testing - Results_BugList_IE.docx
@@ -13,8 +13,6 @@
           <w:rFonts w:ascii="Calibri" w:hAnsi="Calibri" w:cs="Calibri"/>
         </w:rPr>
       </w:pPr>
-      <w:bookmarkStart w:id="0" w:name="_GoBack"/>
-      <w:bookmarkEnd w:id="0"/>
       <w:r>
         <w:rPr>
           <w:rFonts w:ascii="Calibri" w:hAnsi="Calibri" w:cs="Calibri"/>
@@ -40,110 +38,8 @@
         </w:rPr>
         <w:t>Section titles on the actual checkout page are not vertically centered on their lines.</w:t>
       </w:r>
-    </w:p>
-    <w:p>
-      <w:pPr>
-        <w:pStyle w:val="ListParagraph"/>
-        <w:numPr>
-          <w:ilvl w:val="0"/>
-          <w:numId w:val="3"/>
-        </w:numPr>
-        <w:rPr>
-          <w:rFonts w:ascii="Calibri" w:hAnsi="Calibri" w:cs="Calibri"/>
-        </w:rPr>
-      </w:pPr>
-      <w:r>
-        <w:rPr>
-          <w:rFonts w:ascii="Calibri" w:hAnsi="Calibri" w:cs="Calibri"/>
-          <w:u w:val="single"/>
-        </w:rPr>
-        <w:t>Category</w:t>
-      </w:r>
-    </w:p>
-    <w:p>
-      <w:pPr>
-        <w:pStyle w:val="ListParagraph"/>
-        <w:numPr>
-          <w:ilvl w:val="1"/>
-          <w:numId w:val="3"/>
-        </w:numPr>
-        <w:rPr>
-          <w:rFonts w:ascii="Calibri" w:hAnsi="Calibri" w:cs="Calibri"/>
-        </w:rPr>
-      </w:pPr>
-      <w:r>
-        <w:rPr>
-          <w:rFonts w:ascii="Calibri" w:hAnsi="Calibri" w:cs="Calibri"/>
-        </w:rPr>
-        <w:t xml:space="preserve">Occasionally getting wonky IE error when trying to click an image: </w:t>
-      </w:r>
-      <w:r>
-        <w:rPr>
-          <w:rFonts w:ascii="Calibri" w:hAnsi="Calibri" w:cs="Calibri"/>
-        </w:rPr>
-        <w:t>Unknown runtime error</w:t>
-      </w:r>
-      <w:r>
-        <w:rPr>
-          <w:rFonts w:ascii="Calibri" w:hAnsi="Calibri" w:cs="Calibri"/>
-        </w:rPr>
-        <w:t xml:space="preserve">, include.js, </w:t>
-      </w:r>
-      <w:r>
-        <w:rPr>
-          <w:rFonts w:ascii="Calibri" w:hAnsi="Calibri" w:cs="Calibri"/>
-        </w:rPr>
-        <w:t>node.innerHTML+=data;}}};Parse.Simple.Base.Rule.prototype.constructor=Parse.Simple.Base.Rule;Parse.Simple.Creole=function(options){var rx={};rx.img='\\{\\{((?!\\{)[^|}\\n]*(?:}(?!})[^|}\\n]*)*)'+</w:t>
-      </w:r>
-    </w:p>
-    <w:p>
-      <w:pPr>
-        <w:pStyle w:val="ListParagraph"/>
-        <w:numPr>
-          <w:ilvl w:val="0"/>
-          <w:numId w:val="3"/>
-        </w:numPr>
-        <w:rPr>
-          <w:rFonts w:ascii="Calibri" w:hAnsi="Calibri" w:cs="Calibri"/>
-        </w:rPr>
-      </w:pPr>
-      <w:r>
-        <w:rPr>
-          <w:rFonts w:ascii="Calibri" w:hAnsi="Calibri" w:cs="Calibri"/>
-          <w:u w:val="single"/>
-        </w:rPr>
-        <w:t>Homepage</w:t>
-      </w:r>
-    </w:p>
-    <w:p>
-      <w:pPr>
-        <w:pStyle w:val="ListParagraph"/>
-        <w:numPr>
-          <w:ilvl w:val="1"/>
-          <w:numId w:val="3"/>
-        </w:numPr>
-        <w:rPr>
-          <w:rFonts w:ascii="Calibri" w:hAnsi="Calibri" w:cs="Calibri"/>
-        </w:rPr>
-      </w:pPr>
-      <w:r>
-        <w:rPr>
-          <w:rFonts w:ascii="Calibri" w:hAnsi="Calibri" w:cs="Calibri"/>
-        </w:rPr>
-        <w:t xml:space="preserve">Error in console: </w:t>
-      </w:r>
-      <w:r>
-        <w:rPr>
-          <w:rFonts w:ascii="Calibri" w:hAnsi="Calibri" w:cs="Calibri"/>
-        </w:rPr>
-        <w:t>'document.getElementById(...)' is null or not an object</w:t>
-      </w:r>
-      <w:r>
-        <w:rPr>
-          <w:rFonts w:ascii="Calibri" w:hAnsi="Calibri" w:cs="Calibri"/>
-        </w:rPr>
-        <w:t>.</w:t>
-      </w:r>
+      <w:bookmarkStart w:id="0" w:name="_GoBack"/>
+      <w:bookmarkEnd w:id="0"/>
     </w:p>
     <w:sectPr>
       <w:pgSz w:w="12240" w:h="15840"/>

</xml_diff>